<commit_message>
planning en takenverdeling aangepast
</commit_message>
<xml_diff>
--- a/Aanpak & Takenverdeling.docx
+++ b/Aanpak & Takenverdeling.docx
@@ -486,7 +486,13 @@
         <w:t>Als het gehele prototype</w:t>
       </w:r>
       <w:r>
-        <w:t xml:space="preserve"> werkt op een breadbord kan de PCB getekend worden waarbij Maloëlle de verantwoordelijkheid draagt. Verder zal een dashboard gemaakt worden door Niel, hierbij </w:t>
+        <w:t xml:space="preserve"> werkt op een breadbord kan de PCB getekend worden waarbij Ma</w:t>
+      </w:r>
+      <w:r>
+        <w:t>n</w:t>
+      </w:r>
+      <w:r>
+        <w:t xml:space="preserve">oëlle de verantwoordelijkheid draagt. Verder zal een dashboard gemaakt worden door Niel, hierbij </w:t>
       </w:r>
       <w:r>
         <w:t>zal</w:t>

</xml_diff>